<commit_message>
Cambios presupuesto y a+
</commit_message>
<xml_diff>
--- a/D08/Item 1/Costos.docx
+++ b/D08/Item 1/Costos.docx
@@ -16,8 +16,33 @@
           <w:sz w:val="46"/>
           <w:szCs w:val="46"/>
         </w:rPr>
-        <w:t>Costos del proyecto Acme Rendezvous</w:t>
+        <w:t xml:space="preserve">Costos del proyecto </w:t>
       </w:r>
+      <w:proofErr w:type="spellStart"/>
+      <w:r>
+        <w:rPr>
+          <w:sz w:val="46"/>
+          <w:szCs w:val="46"/>
+        </w:rPr>
+        <w:t>Acme</w:t>
+      </w:r>
+      <w:proofErr w:type="spellEnd"/>
+      <w:r>
+        <w:rPr>
+          <w:sz w:val="46"/>
+          <w:szCs w:val="46"/>
+        </w:rPr>
+        <w:t xml:space="preserve"> </w:t>
+      </w:r>
+      <w:proofErr w:type="spellStart"/>
+      <w:r>
+        <w:rPr>
+          <w:sz w:val="46"/>
+          <w:szCs w:val="46"/>
+        </w:rPr>
+        <w:t>Rendezvous</w:t>
+      </w:r>
+      <w:proofErr w:type="spellEnd"/>
     </w:p>
     <w:p>
       <w:pPr>
@@ -31,7 +56,35 @@
         <w:rPr>
           <w:lang w:bidi="es-ES"/>
         </w:rPr>
-        <w:t>En el presente documento detallaremos los costos necesarios para realizar el proyecto Acme Rendezvous. Para ello, dividiremos los costos en cuatro componentes: personal, servicios, amortización y otros costos.</w:t>
+        <w:t xml:space="preserve">En el presente documento detallaremos los costos necesarios para realizar el proyecto </w:t>
+      </w:r>
+      <w:proofErr w:type="spellStart"/>
+      <w:r>
+        <w:rPr>
+          <w:lang w:bidi="es-ES"/>
+        </w:rPr>
+        <w:t>Acme</w:t>
+      </w:r>
+      <w:proofErr w:type="spellEnd"/>
+      <w:r>
+        <w:rPr>
+          <w:lang w:bidi="es-ES"/>
+        </w:rPr>
+        <w:t xml:space="preserve"> </w:t>
+      </w:r>
+      <w:proofErr w:type="spellStart"/>
+      <w:r>
+        <w:rPr>
+          <w:lang w:bidi="es-ES"/>
+        </w:rPr>
+        <w:t>Rendezvous</w:t>
+      </w:r>
+      <w:proofErr w:type="spellEnd"/>
+      <w:r>
+        <w:rPr>
+          <w:lang w:bidi="es-ES"/>
+        </w:rPr>
+        <w:t>. Para ello, dividiremos los costos en cuatro componentes: personal, servicios, amortización y otros costos.</w:t>
       </w:r>
     </w:p>
     <w:p>
@@ -56,7 +109,35 @@
         <w:rPr>
           <w:lang w:bidi="es-ES"/>
         </w:rPr>
-        <w:t>El proyecto Acme Rendezvous es realizado por cuatro desarrolladores de software juniors que también actúan como analistas</w:t>
+        <w:t xml:space="preserve">El proyecto </w:t>
+      </w:r>
+      <w:proofErr w:type="spellStart"/>
+      <w:r>
+        <w:rPr>
+          <w:lang w:bidi="es-ES"/>
+        </w:rPr>
+        <w:t>Acme</w:t>
+      </w:r>
+      <w:proofErr w:type="spellEnd"/>
+      <w:r>
+        <w:rPr>
+          <w:lang w:bidi="es-ES"/>
+        </w:rPr>
+        <w:t xml:space="preserve"> </w:t>
+      </w:r>
+      <w:proofErr w:type="spellStart"/>
+      <w:r>
+        <w:rPr>
+          <w:lang w:bidi="es-ES"/>
+        </w:rPr>
+        <w:t>Rendezvous</w:t>
+      </w:r>
+      <w:proofErr w:type="spellEnd"/>
+      <w:r>
+        <w:rPr>
+          <w:lang w:bidi="es-ES"/>
+        </w:rPr>
+        <w:t xml:space="preserve"> es realizado por cuatro desarrolladores de software juniors que también actúan como analistas</w:t>
       </w:r>
       <w:r>
         <w:rPr>
@@ -95,7 +176,23 @@
             <w:rStyle w:val="Hipervnculo"/>
             <w:lang w:bidi="es-ES"/>
           </w:rPr>
-          <w:t>Primera oferta (Temps Multiwork)</w:t>
+          <w:t xml:space="preserve">Primera oferta (Temps </w:t>
+        </w:r>
+        <w:proofErr w:type="spellStart"/>
+        <w:r>
+          <w:rPr>
+            <w:rStyle w:val="Hipervnculo"/>
+            <w:lang w:bidi="es-ES"/>
+          </w:rPr>
+          <w:t>Multiwork</w:t>
+        </w:r>
+        <w:proofErr w:type="spellEnd"/>
+        <w:r>
+          <w:rPr>
+            <w:rStyle w:val="Hipervnculo"/>
+            <w:lang w:bidi="es-ES"/>
+          </w:rPr>
+          <w:t>)</w:t>
         </w:r>
       </w:hyperlink>
       <w:r>
@@ -710,13 +807,7 @@
         <w:rPr>
           <w:lang w:bidi="es-ES"/>
         </w:rPr>
-        <w:t xml:space="preserve">73,2 </w:t>
-      </w:r>
-      <w:r>
-        <w:rPr>
-          <w:lang w:bidi="es-ES"/>
-        </w:rPr>
-        <w:t>€</w:t>
+        <w:t>73,2 €</w:t>
       </w:r>
     </w:p>
     <w:p>
@@ -1255,7 +1346,39 @@
           <w:color w:val="000000"/>
           <w:lang w:eastAsia="es-ES"/>
         </w:rPr>
-        <w:t xml:space="preserve"> tienen un coeficiente líneas máximo del 25% y un periodo de años máximo de 8. En base a estos datos podemos calcular el valor</w:t>
+        <w:t xml:space="preserve"> tienen un coeficiente líneas máximo del 25% y un periodo </w:t>
+      </w:r>
+      <w:r>
+        <w:rPr>
+          <w:rFonts w:eastAsia="Times New Roman" w:cstheme="minorHAnsi"/>
+          <w:color w:val="000000"/>
+          <w:lang w:eastAsia="es-ES"/>
+        </w:rPr>
+        <w:t xml:space="preserve">amortizable </w:t>
+      </w:r>
+      <w:r>
+        <w:rPr>
+          <w:rFonts w:eastAsia="Times New Roman" w:cstheme="minorHAnsi"/>
+          <w:color w:val="000000"/>
+          <w:lang w:eastAsia="es-ES"/>
+        </w:rPr>
+        <w:t xml:space="preserve">de </w:t>
+      </w:r>
+      <w:r>
+        <w:rPr>
+          <w:rFonts w:eastAsia="Times New Roman" w:cstheme="minorHAnsi"/>
+          <w:color w:val="000000"/>
+          <w:lang w:eastAsia="es-ES"/>
+        </w:rPr>
+        <w:t>4 años</w:t>
+      </w:r>
+      <w:r>
+        <w:rPr>
+          <w:rFonts w:eastAsia="Times New Roman" w:cstheme="minorHAnsi"/>
+          <w:color w:val="000000"/>
+          <w:lang w:eastAsia="es-ES"/>
+        </w:rPr>
+        <w:t>. En base a estos datos podemos calcular el valor</w:t>
       </w:r>
       <w:r>
         <w:rPr>
@@ -1299,10 +1422,10 @@
         <w:tblLook w:val="04A0" w:firstRow="1" w:lastRow="0" w:firstColumn="1" w:lastColumn="0" w:noHBand="0" w:noVBand="1"/>
       </w:tblPr>
       <w:tblGrid>
-        <w:gridCol w:w="3749"/>
-        <w:gridCol w:w="983"/>
-        <w:gridCol w:w="1945"/>
-        <w:gridCol w:w="2088"/>
+        <w:gridCol w:w="3778"/>
+        <w:gridCol w:w="990"/>
+        <w:gridCol w:w="1892"/>
+        <w:gridCol w:w="2105"/>
       </w:tblGrid>
       <w:tr>
         <w:trPr>
@@ -1427,7 +1550,29 @@
                 <w:szCs w:val="24"/>
                 <w:lang w:eastAsia="es-ES"/>
               </w:rPr>
-              <w:t>Valor Residual</w:t>
+              <w:t xml:space="preserve">Valor </w:t>
+            </w:r>
+            <w:r>
+              <w:rPr>
+                <w:rFonts w:eastAsia="Times New Roman" w:cstheme="minorHAnsi"/>
+                <w:b w:val="0"/>
+                <w:color w:val="000000"/>
+                <w:sz w:val="24"/>
+                <w:szCs w:val="24"/>
+                <w:lang w:eastAsia="es-ES"/>
+              </w:rPr>
+              <w:t>r</w:t>
+            </w:r>
+            <w:r>
+              <w:rPr>
+                <w:rFonts w:eastAsia="Times New Roman" w:cstheme="minorHAnsi"/>
+                <w:b w:val="0"/>
+                <w:color w:val="000000"/>
+                <w:sz w:val="24"/>
+                <w:szCs w:val="24"/>
+                <w:lang w:eastAsia="es-ES"/>
+              </w:rPr>
+              <w:t>esidual</w:t>
             </w:r>
           </w:p>
         </w:tc>
@@ -1771,7 +1916,27 @@
                 <w:color w:val="000000"/>
                 <w:lang w:eastAsia="es-ES"/>
               </w:rPr>
-              <w:t>HP Envy Notebook 15-AE104NS</w:t>
+              <w:t xml:space="preserve">HP </w:t>
+            </w:r>
+            <w:proofErr w:type="spellStart"/>
+            <w:r>
+              <w:rPr>
+                <w:rFonts w:eastAsia="Times New Roman" w:cstheme="minorHAnsi"/>
+                <w:i w:val="0"/>
+                <w:color w:val="000000"/>
+                <w:lang w:eastAsia="es-ES"/>
+              </w:rPr>
+              <w:t>Envy</w:t>
+            </w:r>
+            <w:proofErr w:type="spellEnd"/>
+            <w:r>
+              <w:rPr>
+                <w:rFonts w:eastAsia="Times New Roman" w:cstheme="minorHAnsi"/>
+                <w:i w:val="0"/>
+                <w:color w:val="000000"/>
+                <w:lang w:eastAsia="es-ES"/>
+              </w:rPr>
+              <w:t xml:space="preserve"> Notebook 15-AE104NS</w:t>
             </w:r>
           </w:p>
         </w:tc>
@@ -2093,15 +2258,15 @@
     <w:tbl>
       <w:tblPr>
         <w:tblStyle w:val="Tabladecuadrcula3-nfasis5"/>
-        <w:tblW w:w="9134" w:type="dxa"/>
+        <w:tblW w:w="9498" w:type="dxa"/>
         <w:jc w:val="center"/>
         <w:tblLook w:val="04A0" w:firstRow="1" w:lastRow="0" w:firstColumn="1" w:lastColumn="0" w:noHBand="0" w:noVBand="1"/>
       </w:tblPr>
       <w:tblGrid>
         <w:gridCol w:w="3349"/>
         <w:gridCol w:w="2180"/>
-        <w:gridCol w:w="2542"/>
-        <w:gridCol w:w="1063"/>
+        <w:gridCol w:w="2824"/>
+        <w:gridCol w:w="1145"/>
       </w:tblGrid>
       <w:tr>
         <w:trPr>
@@ -2192,13 +2357,35 @@
                 <w:szCs w:val="24"/>
                 <w:lang w:eastAsia="es-ES"/>
               </w:rPr>
-              <w:t>Base Amortizable</w:t>
+              <w:t xml:space="preserve">Base </w:t>
+            </w:r>
+            <w:r>
+              <w:rPr>
+                <w:rFonts w:eastAsia="Times New Roman" w:cstheme="minorHAnsi"/>
+                <w:b w:val="0"/>
+                <w:color w:val="000000"/>
+                <w:sz w:val="24"/>
+                <w:szCs w:val="24"/>
+                <w:lang w:eastAsia="es-ES"/>
+              </w:rPr>
+              <w:t>a</w:t>
+            </w:r>
+            <w:r>
+              <w:rPr>
+                <w:rFonts w:eastAsia="Times New Roman" w:cstheme="minorHAnsi"/>
+                <w:b w:val="0"/>
+                <w:color w:val="000000"/>
+                <w:sz w:val="24"/>
+                <w:szCs w:val="24"/>
+                <w:lang w:eastAsia="es-ES"/>
+              </w:rPr>
+              <w:t>mortizable</w:t>
             </w:r>
           </w:p>
         </w:tc>
         <w:tc>
           <w:tcPr>
-            <w:tcW w:w="2542" w:type="dxa"/>
+            <w:tcW w:w="2824" w:type="dxa"/>
             <w:shd w:val="clear" w:color="auto" w:fill="5B9BD5" w:themeFill="accent1"/>
             <w:hideMark/>
           </w:tcPr>
@@ -2223,13 +2410,57 @@
                 <w:szCs w:val="24"/>
                 <w:lang w:eastAsia="es-ES"/>
               </w:rPr>
-              <w:t>Cuota Amortizable Anual</w:t>
+              <w:t xml:space="preserve">Cuota </w:t>
+            </w:r>
+            <w:r>
+              <w:rPr>
+                <w:rFonts w:eastAsia="Times New Roman" w:cstheme="minorHAnsi"/>
+                <w:b w:val="0"/>
+                <w:color w:val="000000"/>
+                <w:sz w:val="24"/>
+                <w:szCs w:val="24"/>
+                <w:lang w:eastAsia="es-ES"/>
+              </w:rPr>
+              <w:t>a</w:t>
+            </w:r>
+            <w:r>
+              <w:rPr>
+                <w:rFonts w:eastAsia="Times New Roman" w:cstheme="minorHAnsi"/>
+                <w:b w:val="0"/>
+                <w:color w:val="000000"/>
+                <w:sz w:val="24"/>
+                <w:szCs w:val="24"/>
+                <w:lang w:eastAsia="es-ES"/>
+              </w:rPr>
+              <w:t xml:space="preserve">mortizable </w:t>
+            </w:r>
+            <w:r>
+              <w:rPr>
+                <w:rFonts w:eastAsia="Times New Roman" w:cstheme="minorHAnsi"/>
+                <w:b w:val="0"/>
+                <w:color w:val="000000"/>
+                <w:sz w:val="24"/>
+                <w:szCs w:val="24"/>
+                <w:lang w:eastAsia="es-ES"/>
+              </w:rPr>
+              <w:t>a</w:t>
+            </w:r>
+            <w:r>
+              <w:rPr>
+                <w:rFonts w:eastAsia="Times New Roman" w:cstheme="minorHAnsi"/>
+                <w:b w:val="0"/>
+                <w:color w:val="000000"/>
+                <w:sz w:val="24"/>
+                <w:szCs w:val="24"/>
+                <w:lang w:eastAsia="es-ES"/>
+              </w:rPr>
+              <w:t>nual</w:t>
             </w:r>
           </w:p>
         </w:tc>
         <w:tc>
           <w:tcPr>
-            <w:tcW w:w="1063" w:type="dxa"/>
+            <w:tcW w:w="1145" w:type="dxa"/>
             <w:shd w:val="clear" w:color="auto" w:fill="5B9BD5" w:themeFill="accent1"/>
             <w:hideMark/>
           </w:tcPr>
@@ -2333,7 +2564,7 @@
         </w:tc>
         <w:tc>
           <w:tcPr>
-            <w:tcW w:w="2542" w:type="dxa"/>
+            <w:tcW w:w="2824" w:type="dxa"/>
             <w:hideMark/>
           </w:tcPr>
           <w:p>
@@ -2351,7 +2582,31 @@
                 <w:color w:val="000000"/>
                 <w:lang w:eastAsia="es-ES"/>
               </w:rPr>
-              <w:t>500/8 = 62,5</w:t>
+              <w:t>500/</w:t>
+            </w:r>
+            <w:r>
+              <w:rPr>
+                <w:rFonts w:eastAsia="Times New Roman" w:cstheme="minorHAnsi"/>
+                <w:color w:val="000000"/>
+                <w:lang w:eastAsia="es-ES"/>
+              </w:rPr>
+              <w:t>4</w:t>
+            </w:r>
+            <w:r>
+              <w:rPr>
+                <w:rFonts w:eastAsia="Times New Roman" w:cstheme="minorHAnsi"/>
+                <w:color w:val="000000"/>
+                <w:lang w:eastAsia="es-ES"/>
+              </w:rPr>
+              <w:t xml:space="preserve"> = </w:t>
+            </w:r>
+            <w:r>
+              <w:rPr>
+                <w:rFonts w:eastAsia="Times New Roman" w:cstheme="minorHAnsi"/>
+                <w:color w:val="000000"/>
+                <w:lang w:eastAsia="es-ES"/>
+              </w:rPr>
+              <w:t>125</w:t>
             </w:r>
             <w:r>
               <w:rPr>
@@ -2373,7 +2628,7 @@
         </w:tc>
         <w:tc>
           <w:tcPr>
-            <w:tcW w:w="1063" w:type="dxa"/>
+            <w:tcW w:w="1145" w:type="dxa"/>
             <w:hideMark/>
           </w:tcPr>
           <w:p>
@@ -2484,7 +2739,7 @@
         </w:tc>
         <w:tc>
           <w:tcPr>
-            <w:tcW w:w="2542" w:type="dxa"/>
+            <w:tcW w:w="2824" w:type="dxa"/>
             <w:hideMark/>
           </w:tcPr>
           <w:p>
@@ -2502,7 +2757,31 @@
                 <w:color w:val="000000"/>
                 <w:lang w:eastAsia="es-ES"/>
               </w:rPr>
-              <w:t>775/8 = 96,88</w:t>
+              <w:t>775/</w:t>
+            </w:r>
+            <w:r>
+              <w:rPr>
+                <w:rFonts w:eastAsia="Times New Roman" w:cstheme="minorHAnsi"/>
+                <w:color w:val="000000"/>
+                <w:lang w:eastAsia="es-ES"/>
+              </w:rPr>
+              <w:t>4</w:t>
+            </w:r>
+            <w:r>
+              <w:rPr>
+                <w:rFonts w:eastAsia="Times New Roman" w:cstheme="minorHAnsi"/>
+                <w:color w:val="000000"/>
+                <w:lang w:eastAsia="es-ES"/>
+              </w:rPr>
+              <w:t xml:space="preserve"> = </w:t>
+            </w:r>
+            <w:r>
+              <w:rPr>
+                <w:rFonts w:eastAsia="Times New Roman" w:cstheme="minorHAnsi"/>
+                <w:color w:val="000000"/>
+                <w:lang w:eastAsia="es-ES"/>
+              </w:rPr>
+              <w:t>193,75</w:t>
             </w:r>
             <w:r>
               <w:rPr>
@@ -2524,7 +2803,7 @@
         </w:tc>
         <w:tc>
           <w:tcPr>
-            <w:tcW w:w="1063" w:type="dxa"/>
+            <w:tcW w:w="1145" w:type="dxa"/>
             <w:hideMark/>
           </w:tcPr>
           <w:p>
@@ -2590,7 +2869,27 @@
                 <w:color w:val="000000"/>
                 <w:lang w:eastAsia="es-ES"/>
               </w:rPr>
-              <w:t>HP Envy Notebook 15-AE104NS</w:t>
+              <w:t xml:space="preserve">HP </w:t>
+            </w:r>
+            <w:proofErr w:type="spellStart"/>
+            <w:r>
+              <w:rPr>
+                <w:rFonts w:eastAsia="Times New Roman" w:cstheme="minorHAnsi"/>
+                <w:i w:val="0"/>
+                <w:color w:val="000000"/>
+                <w:lang w:eastAsia="es-ES"/>
+              </w:rPr>
+              <w:t>Envy</w:t>
+            </w:r>
+            <w:proofErr w:type="spellEnd"/>
+            <w:r>
+              <w:rPr>
+                <w:rFonts w:eastAsia="Times New Roman" w:cstheme="minorHAnsi"/>
+                <w:i w:val="0"/>
+                <w:color w:val="000000"/>
+                <w:lang w:eastAsia="es-ES"/>
+              </w:rPr>
+              <w:t xml:space="preserve"> Notebook 15-AE104NS</w:t>
             </w:r>
           </w:p>
         </w:tc>
@@ -2636,7 +2935,7 @@
         </w:tc>
         <w:tc>
           <w:tcPr>
-            <w:tcW w:w="2542" w:type="dxa"/>
+            <w:tcW w:w="2824" w:type="dxa"/>
             <w:hideMark/>
           </w:tcPr>
           <w:p>
@@ -2654,7 +2953,31 @@
                 <w:color w:val="000000"/>
                 <w:lang w:eastAsia="es-ES"/>
               </w:rPr>
-              <w:t>1100/8 = 137,5</w:t>
+              <w:t>1100/</w:t>
+            </w:r>
+            <w:r>
+              <w:rPr>
+                <w:rFonts w:eastAsia="Times New Roman" w:cstheme="minorHAnsi"/>
+                <w:color w:val="000000"/>
+                <w:lang w:eastAsia="es-ES"/>
+              </w:rPr>
+              <w:t>4</w:t>
+            </w:r>
+            <w:r>
+              <w:rPr>
+                <w:rFonts w:eastAsia="Times New Roman" w:cstheme="minorHAnsi"/>
+                <w:color w:val="000000"/>
+                <w:lang w:eastAsia="es-ES"/>
+              </w:rPr>
+              <w:t xml:space="preserve"> = </w:t>
+            </w:r>
+            <w:r>
+              <w:rPr>
+                <w:rFonts w:eastAsia="Times New Roman" w:cstheme="minorHAnsi"/>
+                <w:color w:val="000000"/>
+                <w:lang w:eastAsia="es-ES"/>
+              </w:rPr>
+              <w:t>275</w:t>
             </w:r>
             <w:r>
               <w:rPr>
@@ -2676,7 +2999,7 @@
         </w:tc>
         <w:tc>
           <w:tcPr>
-            <w:tcW w:w="1063" w:type="dxa"/>
+            <w:tcW w:w="1145" w:type="dxa"/>
             <w:hideMark/>
           </w:tcPr>
           <w:p>
@@ -2787,7 +3110,7 @@
         </w:tc>
         <w:tc>
           <w:tcPr>
-            <w:tcW w:w="2542" w:type="dxa"/>
+            <w:tcW w:w="2824" w:type="dxa"/>
             <w:hideMark/>
           </w:tcPr>
           <w:p>
@@ -2805,7 +3128,31 @@
                 <w:color w:val="000000"/>
                 <w:lang w:eastAsia="es-ES"/>
               </w:rPr>
-              <w:t>1200/8 = 150</w:t>
+              <w:t>1200/</w:t>
+            </w:r>
+            <w:r>
+              <w:rPr>
+                <w:rFonts w:eastAsia="Times New Roman" w:cstheme="minorHAnsi"/>
+                <w:color w:val="000000"/>
+                <w:lang w:eastAsia="es-ES"/>
+              </w:rPr>
+              <w:t>4</w:t>
+            </w:r>
+            <w:r>
+              <w:rPr>
+                <w:rFonts w:eastAsia="Times New Roman" w:cstheme="minorHAnsi"/>
+                <w:color w:val="000000"/>
+                <w:lang w:eastAsia="es-ES"/>
+              </w:rPr>
+              <w:t xml:space="preserve"> = </w:t>
+            </w:r>
+            <w:r>
+              <w:rPr>
+                <w:rFonts w:eastAsia="Times New Roman" w:cstheme="minorHAnsi"/>
+                <w:color w:val="000000"/>
+                <w:lang w:eastAsia="es-ES"/>
+              </w:rPr>
+              <w:t>300</w:t>
             </w:r>
             <w:r>
               <w:rPr>
@@ -2827,7 +3174,7 @@
         </w:tc>
         <w:tc>
           <w:tcPr>
-            <w:tcW w:w="1063" w:type="dxa"/>
+            <w:tcW w:w="1145" w:type="dxa"/>
             <w:hideMark/>
           </w:tcPr>
           <w:p>
@@ -2901,7 +3248,23 @@
           <w:color w:val="000000"/>
           <w:lang w:eastAsia="es-ES"/>
         </w:rPr>
-        <w:t>1736 horas tendríamos:</w:t>
+        <w:t>1</w:t>
+      </w:r>
+      <w:r>
+        <w:rPr>
+          <w:rFonts w:eastAsia="Times New Roman" w:cstheme="minorHAnsi"/>
+          <w:color w:val="000000"/>
+          <w:lang w:eastAsia="es-ES"/>
+        </w:rPr>
+        <w:t>980</w:t>
+      </w:r>
+      <w:r>
+        <w:rPr>
+          <w:rFonts w:eastAsia="Times New Roman" w:cstheme="minorHAnsi"/>
+          <w:color w:val="000000"/>
+          <w:lang w:eastAsia="es-ES"/>
+        </w:rPr>
+        <w:t xml:space="preserve"> horas tendríamos:</w:t>
       </w:r>
     </w:p>
     <w:p>
@@ -2919,7 +3282,19 @@
         <w:rPr>
           <w:rFonts w:cstheme="minorHAnsi"/>
         </w:rPr>
-        <w:t xml:space="preserve">Lenovo G50-70: 62,5 </w:t>
+        <w:t xml:space="preserve">Lenovo G50-70: </w:t>
+      </w:r>
+      <w:r>
+        <w:rPr>
+          <w:rFonts w:cstheme="minorHAnsi"/>
+        </w:rPr>
+        <w:t>125</w:t>
+      </w:r>
+      <w:r>
+        <w:rPr>
+          <w:rFonts w:cstheme="minorHAnsi"/>
+        </w:rPr>
+        <w:t xml:space="preserve"> </w:t>
       </w:r>
       <w:r>
         <w:rPr>
@@ -2935,7 +3310,23 @@
           <w:color w:val="000000"/>
           <w:lang w:eastAsia="es-ES"/>
         </w:rPr>
-        <w:t xml:space="preserve"> * (51,65 horas / </w:t>
+        <w:t xml:space="preserve"> * (5</w:t>
+      </w:r>
+      <w:r>
+        <w:rPr>
+          <w:rFonts w:eastAsia="Times New Roman" w:cstheme="minorHAnsi"/>
+          <w:color w:val="000000"/>
+          <w:lang w:eastAsia="es-ES"/>
+        </w:rPr>
+        <w:t>5</w:t>
+      </w:r>
+      <w:r>
+        <w:rPr>
+          <w:rFonts w:eastAsia="Times New Roman" w:cstheme="minorHAnsi"/>
+          <w:color w:val="000000"/>
+          <w:lang w:eastAsia="es-ES"/>
+        </w:rPr>
+        <w:t xml:space="preserve">,65 horas / </w:t>
       </w:r>
       <w:r>
         <w:rPr>
@@ -2951,7 +3342,7 @@
           <w:color w:val="000000"/>
           <w:lang w:eastAsia="es-ES"/>
         </w:rPr>
-        <w:t xml:space="preserve"> horas) = 1,</w:t>
+        <w:t xml:space="preserve"> horas) = </w:t>
       </w:r>
       <w:r>
         <w:rPr>
@@ -2959,7 +3350,7 @@
           <w:color w:val="000000"/>
           <w:lang w:eastAsia="es-ES"/>
         </w:rPr>
-        <w:t>63</w:t>
+        <w:t>3,51</w:t>
       </w:r>
       <w:r>
         <w:rPr>
@@ -2994,7 +3385,19 @@
           <w:rFonts w:cstheme="minorHAnsi"/>
         </w:rPr>
         <w:lastRenderedPageBreak/>
-        <w:t xml:space="preserve">Asus R510VX-DM10T: 96,88 </w:t>
+        <w:t xml:space="preserve">Asus R510VX-DM10T: </w:t>
+      </w:r>
+      <w:r>
+        <w:rPr>
+          <w:rFonts w:cstheme="minorHAnsi"/>
+        </w:rPr>
+        <w:t>193,75</w:t>
+      </w:r>
+      <w:r>
+        <w:rPr>
+          <w:rFonts w:cstheme="minorHAnsi"/>
+        </w:rPr>
+        <w:t xml:space="preserve"> </w:t>
       </w:r>
       <w:r>
         <w:rPr>
@@ -3010,7 +3413,23 @@
           <w:color w:val="000000"/>
           <w:lang w:eastAsia="es-ES"/>
         </w:rPr>
-        <w:t xml:space="preserve"> * (51,65 horas / </w:t>
+        <w:t xml:space="preserve"> * (5</w:t>
+      </w:r>
+      <w:r>
+        <w:rPr>
+          <w:rFonts w:eastAsia="Times New Roman" w:cstheme="minorHAnsi"/>
+          <w:color w:val="000000"/>
+          <w:lang w:eastAsia="es-ES"/>
+        </w:rPr>
+        <w:t>5</w:t>
+      </w:r>
+      <w:r>
+        <w:rPr>
+          <w:rFonts w:eastAsia="Times New Roman" w:cstheme="minorHAnsi"/>
+          <w:color w:val="000000"/>
+          <w:lang w:eastAsia="es-ES"/>
+        </w:rPr>
+        <w:t xml:space="preserve">,65 horas / </w:t>
       </w:r>
       <w:r>
         <w:rPr>
@@ -3026,7 +3445,7 @@
           <w:color w:val="000000"/>
           <w:lang w:eastAsia="es-ES"/>
         </w:rPr>
-        <w:t xml:space="preserve"> horas) = 2,</w:t>
+        <w:t xml:space="preserve"> horas) = </w:t>
       </w:r>
       <w:r>
         <w:rPr>
@@ -3034,7 +3453,7 @@
           <w:color w:val="000000"/>
           <w:lang w:eastAsia="es-ES"/>
         </w:rPr>
-        <w:t>53</w:t>
+        <w:t>5,45</w:t>
       </w:r>
       <w:r>
         <w:rPr>
@@ -3068,7 +3487,33 @@
         <w:rPr>
           <w:rFonts w:cstheme="minorHAnsi"/>
         </w:rPr>
-        <w:t xml:space="preserve">HP Envy Notebook 15-AE104NS: 137,5 </w:t>
+        <w:t xml:space="preserve">HP </w:t>
+      </w:r>
+      <w:proofErr w:type="spellStart"/>
+      <w:r>
+        <w:rPr>
+          <w:rFonts w:cstheme="minorHAnsi"/>
+        </w:rPr>
+        <w:t>Envy</w:t>
+      </w:r>
+      <w:proofErr w:type="spellEnd"/>
+      <w:r>
+        <w:rPr>
+          <w:rFonts w:cstheme="minorHAnsi"/>
+        </w:rPr>
+        <w:t xml:space="preserve"> Notebook 15-AE104NS: </w:t>
+      </w:r>
+      <w:r>
+        <w:rPr>
+          <w:rFonts w:cstheme="minorHAnsi"/>
+        </w:rPr>
+        <w:t>275</w:t>
+      </w:r>
+      <w:r>
+        <w:rPr>
+          <w:rFonts w:cstheme="minorHAnsi"/>
+        </w:rPr>
+        <w:t xml:space="preserve"> </w:t>
       </w:r>
       <w:r>
         <w:rPr>
@@ -3084,7 +3529,23 @@
           <w:color w:val="000000"/>
           <w:lang w:eastAsia="es-ES"/>
         </w:rPr>
-        <w:t xml:space="preserve"> * (51,65 horas / </w:t>
+        <w:t xml:space="preserve"> * (5</w:t>
+      </w:r>
+      <w:r>
+        <w:rPr>
+          <w:rFonts w:eastAsia="Times New Roman" w:cstheme="minorHAnsi"/>
+          <w:color w:val="000000"/>
+          <w:lang w:eastAsia="es-ES"/>
+        </w:rPr>
+        <w:t>5</w:t>
+      </w:r>
+      <w:r>
+        <w:rPr>
+          <w:rFonts w:eastAsia="Times New Roman" w:cstheme="minorHAnsi"/>
+          <w:color w:val="000000"/>
+          <w:lang w:eastAsia="es-ES"/>
+        </w:rPr>
+        <w:t xml:space="preserve">,65 horas / </w:t>
       </w:r>
       <w:r>
         <w:rPr>
@@ -3108,7 +3569,7 @@
           <w:color w:val="000000"/>
           <w:lang w:eastAsia="es-ES"/>
         </w:rPr>
-        <w:t>3,58</w:t>
+        <w:t>7,73</w:t>
       </w:r>
       <w:r>
         <w:rPr>
@@ -3142,7 +3603,19 @@
         <w:rPr>
           <w:rFonts w:cstheme="minorHAnsi"/>
         </w:rPr>
-        <w:t xml:space="preserve">MacBook Pro 13’ Early-2015: 150 </w:t>
+        <w:t xml:space="preserve">MacBook Pro 13’ Early-2015: </w:t>
+      </w:r>
+      <w:r>
+        <w:rPr>
+          <w:rFonts w:cstheme="minorHAnsi"/>
+        </w:rPr>
+        <w:t>300</w:t>
+      </w:r>
+      <w:r>
+        <w:rPr>
+          <w:rFonts w:cstheme="minorHAnsi"/>
+        </w:rPr>
+        <w:t xml:space="preserve"> </w:t>
       </w:r>
       <w:r>
         <w:rPr>
@@ -3158,7 +3631,23 @@
           <w:color w:val="000000"/>
           <w:lang w:eastAsia="es-ES"/>
         </w:rPr>
-        <w:t xml:space="preserve"> * (51,65 horas / </w:t>
+        <w:t xml:space="preserve"> * (5</w:t>
+      </w:r>
+      <w:r>
+        <w:rPr>
+          <w:rFonts w:eastAsia="Times New Roman" w:cstheme="minorHAnsi"/>
+          <w:color w:val="000000"/>
+          <w:lang w:eastAsia="es-ES"/>
+        </w:rPr>
+        <w:t>5</w:t>
+      </w:r>
+      <w:r>
+        <w:rPr>
+          <w:rFonts w:eastAsia="Times New Roman" w:cstheme="minorHAnsi"/>
+          <w:color w:val="000000"/>
+          <w:lang w:eastAsia="es-ES"/>
+        </w:rPr>
+        <w:t xml:space="preserve">,65 horas / </w:t>
       </w:r>
       <w:r>
         <w:rPr>
@@ -3182,7 +3671,7 @@
           <w:color w:val="000000"/>
           <w:lang w:eastAsia="es-ES"/>
         </w:rPr>
-        <w:t>3,91</w:t>
+        <w:t>8,43</w:t>
       </w:r>
       <w:r>
         <w:rPr>
@@ -3211,13 +3700,13 @@
         <w:rPr>
           <w:rFonts w:cstheme="minorHAnsi"/>
         </w:rPr>
-        <w:t>Como conclusión, como amortización tenemos unos costos de 1</w:t>
+        <w:t xml:space="preserve">Como conclusión, como amortización tenemos unos costos de </w:t>
       </w:r>
       <w:r>
         <w:rPr>
           <w:rFonts w:cstheme="minorHAnsi"/>
         </w:rPr>
-        <w:t>1,65</w:t>
+        <w:t>25,12</w:t>
       </w:r>
       <w:r>
         <w:rPr>
@@ -3268,6 +3757,8 @@
         </w:rPr>
         <w:t>En cuanto a otros costos, ha habido un problema de planificación y la subtarea Desarrollar proyecto, fue planificada inicialmente en 15 horas, pero fueron necesarias 18. Por tanto, ha habido un sobrecoste de 3 horas por desarrollador, tenemos que:</w:t>
       </w:r>
+      <w:bookmarkStart w:id="1" w:name="_GoBack"/>
+      <w:bookmarkEnd w:id="1"/>
     </w:p>
     <w:p>
       <w:pPr>
@@ -3476,7 +3967,21 @@
           <w:rFonts w:cstheme="minorHAnsi"/>
           <w:lang w:bidi="es-ES"/>
         </w:rPr>
-        <w:t xml:space="preserve">) + Amortización (11,65 </w:t>
+        <w:t>) + Amortización (</w:t>
+      </w:r>
+      <w:r>
+        <w:rPr>
+          <w:rFonts w:cstheme="minorHAnsi"/>
+          <w:lang w:bidi="es-ES"/>
+        </w:rPr>
+        <w:t>25,12</w:t>
+      </w:r>
+      <w:r>
+        <w:rPr>
+          <w:rFonts w:cstheme="minorHAnsi"/>
+          <w:lang w:bidi="es-ES"/>
+        </w:rPr>
+        <w:t xml:space="preserve"> </w:t>
       </w:r>
       <w:r>
         <w:rPr>
@@ -3506,7 +4011,21 @@
           <w:rFonts w:cstheme="minorHAnsi"/>
           <w:lang w:bidi="es-ES"/>
         </w:rPr>
-        <w:t xml:space="preserve">) = 2145,25 </w:t>
+        <w:t>) = 21</w:t>
+      </w:r>
+      <w:r>
+        <w:rPr>
+          <w:rFonts w:cstheme="minorHAnsi"/>
+          <w:lang w:bidi="es-ES"/>
+        </w:rPr>
+        <w:t>57,81</w:t>
+      </w:r>
+      <w:r>
+        <w:rPr>
+          <w:rFonts w:cstheme="minorHAnsi"/>
+          <w:lang w:bidi="es-ES"/>
+        </w:rPr>
+        <w:t xml:space="preserve"> </w:t>
       </w:r>
       <w:r>
         <w:rPr>
@@ -3552,8 +4071,6 @@
           </wp:inline>
         </w:drawing>
       </w:r>
-      <w:bookmarkStart w:id="1" w:name="_GoBack"/>
-      <w:bookmarkEnd w:id="1"/>
     </w:p>
     <w:p/>
     <w:sectPr>
@@ -30189,7 +30706,7 @@
                   <c:v>0</c:v>
                 </c:pt>
                 <c:pt idx="2">
-                  <c:v>11.65</c:v>
+                  <c:v>25.12</c:v>
                 </c:pt>
                 <c:pt idx="3">
                   <c:v>117.2</c:v>
@@ -31099,7 +31616,7 @@
 </file>
 
 <file path=customXml/itemProps1.xml><?xml version="1.0" encoding="utf-8"?>
-<ds:datastoreItem xmlns:ds="http://schemas.openxmlformats.org/officeDocument/2006/customXml" ds:itemID="{199EBFDC-46D7-42EF-8192-5C8811CAA98D}">
+<ds:datastoreItem xmlns:ds="http://schemas.openxmlformats.org/officeDocument/2006/customXml" ds:itemID="{C6871D2C-B9B7-438C-8507-61A12B61088E}">
   <ds:schemaRefs>
     <ds:schemaRef ds:uri="http://schemas.openxmlformats.org/officeDocument/2006/bibliography"/>
   </ds:schemaRefs>

</xml_diff>